<commit_message>
Fourth version of the software. Model Classes modified to divide responsabilities. GUI working and generating a n number of flights. Sorting and searching are not working yet
</commit_message>
<xml_diff>
--- a/bin/Analisis Problema (completo).docx
+++ b/bin/Analisis Problema (completo).docx
@@ -1479,7 +1479,17 @@
                 <w:sz w:val="24"/>
                 <w:szCs w:val="24"/>
               </w:rPr>
-              <w:t xml:space="preserve"> (secuencial y binaria), a través de los distintos criterios de búsqueda (por hora, por fecha, por ciudad,etc.) y calculando el tiempo que tardó el proceso.</w:t>
+              <w:t xml:space="preserve"> (secuencial y binaria), a través de los distintos criterios de búsqueda (por hora, por fecha, por ciudad,etc</w:t>
+            </w:r>
+            <w:bookmarkStart w:id="0" w:name="_GoBack"/>
+            <w:bookmarkEnd w:id="0"/>
+            <w:r>
+              <w:rPr>
+                <w:rFonts w:ascii="Arial" w:hAnsi="Arial" w:cs="Arial"/>
+                <w:sz w:val="24"/>
+                <w:szCs w:val="24"/>
+              </w:rPr>
+              <w:t>.) y calculando el tiempo que tardó el proceso.</w:t>
             </w:r>
           </w:p>
         </w:tc>
@@ -2179,15 +2189,7 @@
                 <w:sz w:val="28"/>
                 <w:lang w:val="en-US"/>
               </w:rPr>
-              <w:t>+</w:t>
-            </w:r>
-            <w:r>
-              <w:rPr>
-                <w:rFonts w:ascii="Arial" w:eastAsia="Calibri" w:hAnsi="Arial" w:cs="Arial"/>
-                <w:sz w:val="28"/>
-                <w:lang w:val="en-US"/>
-              </w:rPr>
-              <w:t>generateRandomFlights () : void</w:t>
+              <w:t>-InitializeTV() : void</w:t>
             </w:r>
           </w:p>
           <w:p>
@@ -2201,6 +2203,22 @@
                 <w:lang w:val="en-US"/>
               </w:rPr>
             </w:pPr>
+            <w:r>
+              <w:rPr>
+                <w:rFonts w:ascii="Arial" w:eastAsia="Calibri" w:hAnsi="Arial" w:cs="Arial"/>
+                <w:sz w:val="28"/>
+                <w:lang w:val="en-US"/>
+              </w:rPr>
+              <w:t>+</w:t>
+            </w:r>
+            <w:r>
+              <w:rPr>
+                <w:rFonts w:ascii="Arial" w:eastAsia="Calibri" w:hAnsi="Arial" w:cs="Arial"/>
+                <w:sz w:val="28"/>
+                <w:lang w:val="en-US"/>
+              </w:rPr>
+              <w:t>generateRandomFlights () : void</w:t>
+            </w:r>
           </w:p>
           <w:p>
             <w:pPr>
@@ -2219,7 +2237,7 @@
                 <w:sz w:val="28"/>
                 <w:lang w:val="en-US"/>
               </w:rPr>
-              <w:t>+Airport(int size)</w:t>
+              <w:t>+getFlights() : ObservableList&lt;Flight&gt;</w:t>
             </w:r>
           </w:p>
           <w:p>
@@ -2233,14 +2251,6 @@
                 <w:lang w:val="en-US"/>
               </w:rPr>
             </w:pPr>
-            <w:r>
-              <w:rPr>
-                <w:rFonts w:ascii="Arial" w:eastAsia="Calibri" w:hAnsi="Arial" w:cs="Arial"/>
-                <w:sz w:val="28"/>
-                <w:lang w:val="en-US"/>
-              </w:rPr>
-              <w:t>+setFlights(int size) : void</w:t>
-            </w:r>
           </w:p>
           <w:p>
             <w:pPr>
@@ -2259,7 +2269,7 @@
                 <w:sz w:val="28"/>
                 <w:lang w:val="en-US"/>
               </w:rPr>
-              <w:t>+init() : void</w:t>
+              <w:t>+Airport(int size)</w:t>
             </w:r>
           </w:p>
           <w:p>
@@ -2279,7 +2289,7 @@
                 <w:sz w:val="28"/>
                 <w:lang w:val="en-US"/>
               </w:rPr>
-              <w:t>+checkIDs() : void</w:t>
+              <w:t>+setFlights(int size) : void</w:t>
             </w:r>
           </w:p>
           <w:p>
@@ -2293,6 +2303,14 @@
                 <w:lang w:val="en-US"/>
               </w:rPr>
             </w:pPr>
+            <w:r>
+              <w:rPr>
+                <w:rFonts w:ascii="Arial" w:eastAsia="Calibri" w:hAnsi="Arial" w:cs="Arial"/>
+                <w:sz w:val="28"/>
+                <w:lang w:val="en-US"/>
+              </w:rPr>
+              <w:t>+init() : void</w:t>
+            </w:r>
           </w:p>
           <w:p>
             <w:pPr>
@@ -2311,7 +2329,7 @@
                 <w:sz w:val="28"/>
                 <w:lang w:val="en-US"/>
               </w:rPr>
-              <w:t xml:space="preserve">+Flight() </w:t>
+              <w:t>+checkIDs() : void</w:t>
             </w:r>
           </w:p>
           <w:p>
@@ -2322,7 +2340,6 @@
               <w:rPr>
                 <w:rFonts w:ascii="Arial" w:eastAsia="Calibri" w:hAnsi="Arial" w:cs="Arial"/>
                 <w:sz w:val="28"/>
-                <w:u w:val="single"/>
                 <w:lang w:val="en-US"/>
               </w:rPr>
             </w:pPr>
@@ -2332,7 +2349,7 @@
                 <w:sz w:val="28"/>
                 <w:lang w:val="en-US"/>
               </w:rPr>
-              <w:t>-generateRandomDate() : String</w:t>
+              <w:t>+load(String path) : void</w:t>
             </w:r>
           </w:p>
           <w:p>
@@ -2352,7 +2369,7 @@
                 <w:sz w:val="28"/>
                 <w:lang w:val="en-US"/>
               </w:rPr>
-              <w:t>-generateRandomHour() : String</w:t>
+              <w:t>+generateRandomAirline() : void</w:t>
             </w:r>
           </w:p>
           <w:p>
@@ -2372,7 +2389,7 @@
                 <w:sz w:val="28"/>
                 <w:lang w:val="en-US"/>
               </w:rPr>
-              <w:t>+generateRandomID() : int</w:t>
+              <w:t>+generateRandomDestination() : void</w:t>
             </w:r>
           </w:p>
           <w:p>
@@ -2392,7 +2409,7 @@
                 <w:sz w:val="28"/>
                 <w:lang w:val="en-US"/>
               </w:rPr>
-              <w:t>-generateRandomAirline() : void</w:t>
+              <w:t>-generateRandomGate() : void</w:t>
             </w:r>
           </w:p>
           <w:p>
@@ -2406,14 +2423,6 @@
                 <w:lang w:val="en-US"/>
               </w:rPr>
             </w:pPr>
-            <w:r>
-              <w:rPr>
-                <w:rFonts w:ascii="Arial" w:eastAsia="Calibri" w:hAnsi="Arial" w:cs="Arial"/>
-                <w:sz w:val="28"/>
-                <w:lang w:val="en-US"/>
-              </w:rPr>
-              <w:t>-generateRandomDestination() : void</w:t>
-            </w:r>
           </w:p>
           <w:p>
             <w:pPr>
@@ -2432,7 +2441,7 @@
                 <w:sz w:val="28"/>
                 <w:lang w:val="en-US"/>
               </w:rPr>
-              <w:t>-generateRandomGate() : void</w:t>
+              <w:t xml:space="preserve">+Flight() </w:t>
             </w:r>
           </w:p>
           <w:p>
@@ -2443,6 +2452,7 @@
               <w:rPr>
                 <w:rFonts w:ascii="Arial" w:eastAsia="Calibri" w:hAnsi="Arial" w:cs="Arial"/>
                 <w:sz w:val="28"/>
+                <w:u w:val="single"/>
                 <w:lang w:val="en-US"/>
               </w:rPr>
             </w:pPr>
@@ -2452,7 +2462,7 @@
                 <w:sz w:val="28"/>
                 <w:lang w:val="en-US"/>
               </w:rPr>
-              <w:t>-verifyDate() : void</w:t>
+              <w:t>-generateRandomDate() : String</w:t>
             </w:r>
           </w:p>
           <w:p>
@@ -2472,7 +2482,7 @@
                 <w:sz w:val="28"/>
                 <w:lang w:val="en-US"/>
               </w:rPr>
-              <w:t>-verifyHour() : void</w:t>
+              <w:t>-generateRandomHour() : String</w:t>
             </w:r>
           </w:p>
           <w:p>
@@ -2492,7 +2502,7 @@
                 <w:sz w:val="28"/>
                 <w:lang w:val="en-US"/>
               </w:rPr>
-              <w:t>+setId(int newid) : void</w:t>
+              <w:t>+generateRandomID() : int</w:t>
             </w:r>
           </w:p>
           <w:p>
@@ -2506,6 +2516,54 @@
                 <w:lang w:val="en-US"/>
               </w:rPr>
             </w:pPr>
+            <w:r>
+              <w:rPr>
+                <w:rFonts w:ascii="Arial" w:eastAsia="Calibri" w:hAnsi="Arial" w:cs="Arial"/>
+                <w:sz w:val="28"/>
+                <w:lang w:val="en-US"/>
+              </w:rPr>
+              <w:t>-verifyDate() : void</w:t>
+            </w:r>
+          </w:p>
+          <w:p>
+            <w:pPr>
+              <w:tabs>
+                <w:tab w:val="left" w:pos="2445"/>
+              </w:tabs>
+              <w:rPr>
+                <w:rFonts w:ascii="Arial" w:eastAsia="Calibri" w:hAnsi="Arial" w:cs="Arial"/>
+                <w:sz w:val="28"/>
+                <w:lang w:val="en-US"/>
+              </w:rPr>
+            </w:pPr>
+            <w:r>
+              <w:rPr>
+                <w:rFonts w:ascii="Arial" w:eastAsia="Calibri" w:hAnsi="Arial" w:cs="Arial"/>
+                <w:sz w:val="28"/>
+                <w:lang w:val="en-US"/>
+              </w:rPr>
+              <w:t>-verifyHour() : void</w:t>
+            </w:r>
+          </w:p>
+          <w:p>
+            <w:pPr>
+              <w:tabs>
+                <w:tab w:val="left" w:pos="2445"/>
+              </w:tabs>
+              <w:rPr>
+                <w:rFonts w:ascii="Arial" w:eastAsia="Calibri" w:hAnsi="Arial" w:cs="Arial"/>
+                <w:sz w:val="28"/>
+                <w:lang w:val="en-US"/>
+              </w:rPr>
+            </w:pPr>
+            <w:r>
+              <w:rPr>
+                <w:rFonts w:ascii="Arial" w:eastAsia="Calibri" w:hAnsi="Arial" w:cs="Arial"/>
+                <w:sz w:val="28"/>
+                <w:lang w:val="en-US"/>
+              </w:rPr>
+              <w:t>+setId(int newid) : void</w:t>
+            </w:r>
           </w:p>
           <w:p>
             <w:pPr>
@@ -3147,14 +3205,7 @@
                 <w:rFonts w:ascii="Arial" w:eastAsia="Arial" w:hAnsi="Arial" w:cs="Arial"/>
                 <w:sz w:val="28"/>
               </w:rPr>
-              <w:t>Airport</w:t>
-            </w:r>
-            <w:r>
-              <w:rPr>
-                <w:rFonts w:ascii="Arial" w:eastAsia="Arial" w:hAnsi="Arial" w:cs="Arial"/>
-                <w:sz w:val="28"/>
-              </w:rPr>
-              <w:t>Test</w:t>
+              <w:t>AirportTest</w:t>
             </w:r>
           </w:p>
         </w:tc>
@@ -3240,14 +3291,7 @@
                 <w:rFonts w:ascii="Arial" w:eastAsia="Arial" w:hAnsi="Arial" w:cs="Arial"/>
                 <w:sz w:val="28"/>
               </w:rPr>
-              <w:t>Airport</w:t>
-            </w:r>
-            <w:r>
-              <w:rPr>
-                <w:rFonts w:ascii="Arial" w:eastAsia="Arial" w:hAnsi="Arial" w:cs="Arial"/>
-                <w:sz w:val="28"/>
-              </w:rPr>
-              <w:t>Test</w:t>
+              <w:t>AirportTest</w:t>
             </w:r>
           </w:p>
         </w:tc>
@@ -3347,6 +3391,7 @@
                 <w:sz w:val="28"/>
               </w:rPr>
             </w:pPr>
+            <w:proofErr w:type="spellStart"/>
             <w:r>
               <w:rPr>
                 <w:rFonts w:ascii="Arial" w:eastAsia="Arial" w:hAnsi="Arial" w:cs="Arial"/>
@@ -3354,6 +3399,7 @@
               </w:rPr>
               <w:t>setUpScenary</w:t>
             </w:r>
+            <w:proofErr w:type="spellEnd"/>
           </w:p>
         </w:tc>
         <w:tc>
@@ -3424,6 +3470,7 @@
                 <w:sz w:val="28"/>
               </w:rPr>
             </w:pPr>
+            <w:proofErr w:type="spellStart"/>
             <w:r>
               <w:rPr>
                 <w:rFonts w:ascii="Arial" w:eastAsia="Arial" w:hAnsi="Arial" w:cs="Arial"/>
@@ -3431,6 +3478,7 @@
               </w:rPr>
               <w:t>setUpScenary</w:t>
             </w:r>
+            <w:proofErr w:type="spellEnd"/>
           </w:p>
         </w:tc>
         <w:tc>
@@ -3501,6 +3549,7 @@
                 <w:sz w:val="28"/>
               </w:rPr>
             </w:pPr>
+            <w:proofErr w:type="spellStart"/>
             <w:r>
               <w:rPr>
                 <w:rFonts w:ascii="Arial" w:eastAsia="Arial" w:hAnsi="Arial" w:cs="Arial"/>
@@ -3508,6 +3557,7 @@
               </w:rPr>
               <w:t>setUpScenary</w:t>
             </w:r>
+            <w:proofErr w:type="spellEnd"/>
           </w:p>
         </w:tc>
         <w:tc>
@@ -3615,8 +3665,6 @@
           <w:sz w:val="28"/>
         </w:rPr>
       </w:pPr>
-      <w:bookmarkStart w:id="0" w:name="_GoBack"/>
-      <w:bookmarkEnd w:id="0"/>
     </w:p>
     <w:p>
       <w:pPr>
@@ -4769,7 +4817,23 @@
                 <w:rFonts w:ascii="Arial" w:eastAsia="Arial" w:hAnsi="Arial" w:cs="Arial"/>
                 <w:sz w:val="24"/>
               </w:rPr>
-              <w:t>Los Id’s de los aviones son mutuamente excluyentes y cada uno se encuentra asignado a un número único.</w:t>
+              <w:t xml:space="preserve">Los </w:t>
+            </w:r>
+            <w:proofErr w:type="spellStart"/>
+            <w:r>
+              <w:rPr>
+                <w:rFonts w:ascii="Arial" w:eastAsia="Arial" w:hAnsi="Arial" w:cs="Arial"/>
+                <w:sz w:val="24"/>
+              </w:rPr>
+              <w:t>Id’s</w:t>
+            </w:r>
+            <w:proofErr w:type="spellEnd"/>
+            <w:r>
+              <w:rPr>
+                <w:rFonts w:ascii="Arial" w:eastAsia="Arial" w:hAnsi="Arial" w:cs="Arial"/>
+                <w:sz w:val="24"/>
+              </w:rPr>
+              <w:t xml:space="preserve"> de los aviones son mutuamente excluyentes y cada uno se encuentra asignado a un número único.</w:t>
             </w:r>
           </w:p>
         </w:tc>

</xml_diff>